<commit_message>
fixing the registration page css
</commit_message>
<xml_diff>
--- a/Scriptoria project information/References.docx
+++ b/Scriptoria project information/References.docx
@@ -325,15 +325,7 @@
             <w:sz w:val="32"/>
             <w:u w:val="single" w:color="0563C1"/>
           </w:rPr>
-          <w:t>works card on hover</w:t>
-        </w:r>
-        <w:r>
-          <w:rPr>
-            <w:color w:val="0563C1"/>
-            <w:sz w:val="32"/>
-            <w:u w:val="single" w:color="0563C1"/>
-          </w:rPr>
-          <w:t>.</w:t>
+          <w:t>works card on hover.</w:t>
         </w:r>
       </w:hyperlink>
       <w:hyperlink r:id="rId27">
@@ -599,6 +591,124 @@
           <w:t xml:space="preserve"> </w:t>
         </w:r>
       </w:hyperlink>
+    </w:p>
+    <w:p>
+      <w:pPr>
+        <w:spacing w:after="162"/>
+        <w:ind w:left="-5" w:hanging="10"/>
+        <w:rPr>
+          <w:color w:val="0563C1"/>
+          <w:sz w:val="32"/>
+        </w:rPr>
+      </w:pPr>
+      <w:r>
+        <w:rPr>
+          <w:sz w:val="32"/>
+        </w:rPr>
+        <w:t>1</w:t>
+      </w:r>
+      <w:r>
+        <w:rPr>
+          <w:sz w:val="32"/>
+        </w:rPr>
+        <w:t>3</w:t>
+      </w:r>
+      <w:hyperlink r:id="rId46">
+        <w:r>
+          <w:rPr>
+            <w:sz w:val="32"/>
+          </w:rPr>
+          <w:t>-</w:t>
+        </w:r>
+      </w:hyperlink>
+      <w:hyperlink r:id="rId47">
+        <w:r>
+          <w:rPr>
+            <w:color w:val="0563C1"/>
+            <w:sz w:val="32"/>
+            <w:u w:val="single" w:color="0563C1"/>
+          </w:rPr>
+          <w:t>Copy Button.</w:t>
+        </w:r>
+      </w:hyperlink>
+      <w:hyperlink r:id="rId48">
+        <w:r>
+          <w:rPr>
+            <w:color w:val="0563C1"/>
+            <w:sz w:val="32"/>
+          </w:rPr>
+          <w:t xml:space="preserve"> </w:t>
+        </w:r>
+      </w:hyperlink>
+    </w:p>
+    <w:p>
+      <w:pPr>
+        <w:spacing w:after="162"/>
+        <w:ind w:left="-5" w:hanging="10"/>
+        <w:rPr>
+          <w:color w:val="0563C1"/>
+          <w:sz w:val="32"/>
+        </w:rPr>
+      </w:pPr>
+      <w:r>
+        <w:rPr>
+          <w:sz w:val="32"/>
+        </w:rPr>
+        <w:t>1</w:t>
+      </w:r>
+      <w:r>
+        <w:rPr>
+          <w:sz w:val="32"/>
+        </w:rPr>
+        <w:t>4</w:t>
+      </w:r>
+      <w:hyperlink r:id="rId49">
+        <w:r>
+          <w:rPr>
+            <w:sz w:val="32"/>
+          </w:rPr>
+          <w:t>-</w:t>
+        </w:r>
+      </w:hyperlink>
+      <w:hyperlink r:id="rId50">
+        <w:r>
+          <w:rPr>
+            <w:color w:val="0563C1"/>
+            <w:sz w:val="32"/>
+            <w:u w:val="single" w:color="0563C1"/>
+          </w:rPr>
+          <w:t>Avatar DOC.</w:t>
+        </w:r>
+      </w:hyperlink>
+      <w:hyperlink r:id="rId51">
+        <w:r>
+          <w:rPr>
+            <w:color w:val="0563C1"/>
+            <w:sz w:val="32"/>
+          </w:rPr>
+          <w:t xml:space="preserve"> </w:t>
+        </w:r>
+      </w:hyperlink>
+    </w:p>
+    <w:p>
+      <w:pPr>
+        <w:spacing w:after="162"/>
+        <w:ind w:left="-5" w:hanging="10"/>
+        <w:rPr>
+          <w:color w:val="0563C1"/>
+          <w:sz w:val="32"/>
+        </w:rPr>
+      </w:pPr>
+    </w:p>
+    <w:p>
+      <w:pPr>
+        <w:spacing w:after="162"/>
+        <w:ind w:left="-5" w:hanging="10"/>
+        <w:rPr>
+          <w:color w:val="0563C1"/>
+          <w:sz w:val="32"/>
+        </w:rPr>
+      </w:pPr>
     </w:p>
     <w:p>
       <w:pPr>

</xml_diff>